<commit_message>
Bereikbaarheidslijst volgorde van namen aangepast
</commit_message>
<xml_diff>
--- a/Bereikbaarheidslijst.docx
+++ b/Bereikbaarheidslijst.docx
@@ -201,7 +201,6 @@
           <w:sz w:val="36"/>
         </w:rPr>
       </w:pPr>
-      <w:bookmarkStart w:id="0" w:name="_GoBack"/>
       <w:r>
         <w:rPr>
           <w:rFonts w:ascii="Arial" w:hAnsi="Arial" w:cs="Arial"/>
@@ -212,7 +211,6 @@
         <w:t>Bereikbaarheidslijst</w:t>
       </w:r>
     </w:p>
-    <w:bookmarkEnd w:id="0"/>
     <w:p>
       <w:pPr>
         <w:pStyle w:val="Geenafstand"/>
@@ -238,7 +236,25 @@
           <w:b/>
           <w:sz w:val="24"/>
         </w:rPr>
-        <w:t>Marco Havermans:</w:t>
+        <w:t xml:space="preserve">Damian </w:t>
+      </w:r>
+      <w:proofErr w:type="spellStart"/>
+      <w:r>
+        <w:rPr>
+          <w:rFonts w:ascii="Arial" w:hAnsi="Arial" w:cs="Arial"/>
+          <w:b/>
+          <w:sz w:val="24"/>
+        </w:rPr>
+        <w:t>Leijten</w:t>
+      </w:r>
+      <w:proofErr w:type="spellEnd"/>
+      <w:r>
+        <w:rPr>
+          <w:rFonts w:ascii="Arial" w:hAnsi="Arial" w:cs="Arial"/>
+          <w:b/>
+          <w:sz w:val="24"/>
+        </w:rPr>
+        <w:t>:</w:t>
       </w:r>
     </w:p>
     <w:p>
@@ -262,7 +278,7 @@
           <w:rFonts w:ascii="Arial" w:hAnsi="Arial" w:cs="Arial"/>
           <w:sz w:val="24"/>
         </w:rPr>
-        <w:t>Telefoon nummer: 06-21678967</w:t>
+        <w:t>Telefoon nummer: 06-46048311</w:t>
       </w:r>
     </w:p>
     <w:p>
@@ -282,6 +298,102 @@
         <w:t xml:space="preserve">E-mail: </w:t>
       </w:r>
       <w:hyperlink r:id="rId5" w:history="1">
+        <w:r>
+          <w:rPr>
+            <w:rStyle w:val="Hyperlink"/>
+            <w:rFonts w:ascii="Arial" w:hAnsi="Arial" w:cs="Arial"/>
+            <w:sz w:val="24"/>
+          </w:rPr>
+          <w:t>damian@marcleijten.nl</w:t>
+        </w:r>
+      </w:hyperlink>
+    </w:p>
+    <w:p>
+      <w:pPr>
+        <w:pStyle w:val="Geenafstand"/>
+        <w:rPr>
+          <w:rFonts w:ascii="Arial" w:hAnsi="Arial" w:cs="Arial"/>
+          <w:sz w:val="24"/>
+        </w:rPr>
+      </w:pPr>
+      <w:r>
+        <w:rPr>
+          <w:rFonts w:ascii="Arial" w:hAnsi="Arial" w:cs="Arial"/>
+          <w:sz w:val="24"/>
+        </w:rPr>
+        <w:tab/>
+        <w:t>Taak: Projectleider</w:t>
+      </w:r>
+    </w:p>
+    <w:p>
+      <w:pPr>
+        <w:pStyle w:val="Geenafstand"/>
+        <w:rPr>
+          <w:rFonts w:ascii="Arial" w:hAnsi="Arial" w:cs="Arial"/>
+          <w:b/>
+          <w:sz w:val="24"/>
+        </w:rPr>
+      </w:pPr>
+    </w:p>
+    <w:p>
+      <w:pPr>
+        <w:pStyle w:val="Geenafstand"/>
+        <w:rPr>
+          <w:rFonts w:ascii="Arial" w:hAnsi="Arial" w:cs="Arial"/>
+          <w:b/>
+          <w:sz w:val="24"/>
+        </w:rPr>
+      </w:pPr>
+      <w:r>
+        <w:rPr>
+          <w:rFonts w:ascii="Arial" w:hAnsi="Arial" w:cs="Arial"/>
+          <w:b/>
+          <w:sz w:val="24"/>
+        </w:rPr>
+        <w:t>Marco Havermans:</w:t>
+      </w:r>
+    </w:p>
+    <w:p>
+      <w:pPr>
+        <w:pStyle w:val="Geenafstand"/>
+        <w:rPr>
+          <w:rFonts w:ascii="Arial" w:hAnsi="Arial" w:cs="Arial"/>
+          <w:sz w:val="24"/>
+        </w:rPr>
+      </w:pPr>
+      <w:r>
+        <w:rPr>
+          <w:rFonts w:ascii="Arial" w:hAnsi="Arial" w:cs="Arial"/>
+          <w:b/>
+          <w:sz w:val="24"/>
+        </w:rPr>
+        <w:tab/>
+      </w:r>
+      <w:r>
+        <w:rPr>
+          <w:rFonts w:ascii="Arial" w:hAnsi="Arial" w:cs="Arial"/>
+          <w:sz w:val="24"/>
+        </w:rPr>
+        <w:t>Telefoon nummer: 06-21678967</w:t>
+      </w:r>
+    </w:p>
+    <w:p>
+      <w:pPr>
+        <w:pStyle w:val="Geenafstand"/>
+        <w:rPr>
+          <w:rFonts w:ascii="Arial" w:hAnsi="Arial" w:cs="Arial"/>
+          <w:sz w:val="24"/>
+        </w:rPr>
+      </w:pPr>
+      <w:r>
+        <w:rPr>
+          <w:rFonts w:ascii="Arial" w:hAnsi="Arial" w:cs="Arial"/>
+          <w:sz w:val="24"/>
+        </w:rPr>
+        <w:tab/>
+        <w:t xml:space="preserve">E-mail: </w:t>
+      </w:r>
+      <w:hyperlink r:id="rId6" w:history="1">
         <w:r>
           <w:rPr>
             <w:rStyle w:val="Hyperlink"/>
@@ -317,30 +429,23 @@
           <w:sz w:val="24"/>
         </w:rPr>
       </w:pPr>
-      <w:r>
-        <w:rPr>
-          <w:rFonts w:ascii="Arial" w:hAnsi="Arial" w:cs="Arial"/>
-          <w:sz w:val="24"/>
-        </w:rPr>
-        <w:tab/>
-      </w:r>
-    </w:p>
-    <w:p>
-      <w:pPr>
-        <w:pStyle w:val="Geenafstand"/>
-        <w:rPr>
-          <w:rFonts w:ascii="Arial" w:hAnsi="Arial" w:cs="Arial"/>
-          <w:b/>
-          <w:sz w:val="24"/>
-        </w:rPr>
-      </w:pPr>
-      <w:r>
-        <w:rPr>
-          <w:rFonts w:ascii="Arial" w:hAnsi="Arial" w:cs="Arial"/>
-          <w:b/>
-          <w:sz w:val="24"/>
-        </w:rPr>
-        <w:t xml:space="preserve">Damian </w:t>
+    </w:p>
+    <w:p>
+      <w:pPr>
+        <w:pStyle w:val="Geenafstand"/>
+        <w:rPr>
+          <w:rFonts w:ascii="Arial" w:hAnsi="Arial" w:cs="Arial"/>
+          <w:b/>
+          <w:sz w:val="24"/>
+        </w:rPr>
+      </w:pPr>
+      <w:r>
+        <w:rPr>
+          <w:rFonts w:ascii="Arial" w:hAnsi="Arial" w:cs="Arial"/>
+          <w:b/>
+          <w:sz w:val="24"/>
+        </w:rPr>
+        <w:t xml:space="preserve">Jeroen </w:t>
       </w:r>
       <w:proofErr w:type="spellStart"/>
       <w:r>
@@ -349,120 +454,17 @@
           <w:b/>
           <w:sz w:val="24"/>
         </w:rPr>
-        <w:t>Leijten</w:t>
-      </w:r>
-      <w:proofErr w:type="spellEnd"/>
-      <w:r>
-        <w:rPr>
-          <w:rFonts w:ascii="Arial" w:hAnsi="Arial" w:cs="Arial"/>
-          <w:b/>
-          <w:sz w:val="24"/>
-        </w:rPr>
-        <w:t>:</w:t>
-      </w:r>
-    </w:p>
-    <w:p>
-      <w:pPr>
-        <w:pStyle w:val="Geenafstand"/>
-        <w:rPr>
-          <w:rFonts w:ascii="Arial" w:hAnsi="Arial" w:cs="Arial"/>
-          <w:sz w:val="24"/>
-        </w:rPr>
-      </w:pPr>
-      <w:r>
-        <w:rPr>
-          <w:rFonts w:ascii="Arial" w:hAnsi="Arial" w:cs="Arial"/>
-          <w:b/>
-          <w:sz w:val="24"/>
-        </w:rPr>
-        <w:tab/>
-      </w:r>
-      <w:r>
-        <w:rPr>
-          <w:rFonts w:ascii="Arial" w:hAnsi="Arial" w:cs="Arial"/>
-          <w:sz w:val="24"/>
-        </w:rPr>
-        <w:t>Telefoon nummer: 06-46048311</w:t>
-      </w:r>
-    </w:p>
-    <w:p>
-      <w:pPr>
-        <w:pStyle w:val="Geenafstand"/>
-        <w:rPr>
-          <w:rFonts w:ascii="Arial" w:hAnsi="Arial" w:cs="Arial"/>
-          <w:sz w:val="24"/>
-        </w:rPr>
-      </w:pPr>
-      <w:r>
-        <w:rPr>
-          <w:rFonts w:ascii="Arial" w:hAnsi="Arial" w:cs="Arial"/>
-          <w:sz w:val="24"/>
-        </w:rPr>
-        <w:tab/>
-        <w:t xml:space="preserve">E-mail: </w:t>
-      </w:r>
-      <w:hyperlink r:id="rId6" w:history="1">
-        <w:r>
-          <w:rPr>
-            <w:rStyle w:val="Hyperlink"/>
-            <w:rFonts w:ascii="Arial" w:hAnsi="Arial" w:cs="Arial"/>
-            <w:sz w:val="24"/>
-          </w:rPr>
-          <w:t>damian@marcleijten.nl</w:t>
-        </w:r>
-      </w:hyperlink>
-    </w:p>
-    <w:p>
-      <w:pPr>
-        <w:pStyle w:val="Geenafstand"/>
-        <w:rPr>
-          <w:rFonts w:ascii="Arial" w:hAnsi="Arial" w:cs="Arial"/>
-          <w:sz w:val="24"/>
-        </w:rPr>
-      </w:pPr>
-      <w:r>
-        <w:rPr>
-          <w:rFonts w:ascii="Arial" w:hAnsi="Arial" w:cs="Arial"/>
-          <w:sz w:val="24"/>
-        </w:rPr>
-        <w:tab/>
-        <w:t>Taak: Projectleider</w:t>
-      </w:r>
-    </w:p>
-    <w:p>
-      <w:pPr>
-        <w:pStyle w:val="Geenafstand"/>
-        <w:rPr>
-          <w:rFonts w:ascii="Arial" w:hAnsi="Arial" w:cs="Arial"/>
-          <w:sz w:val="24"/>
-        </w:rPr>
-      </w:pPr>
-    </w:p>
-    <w:p>
-      <w:pPr>
-        <w:pStyle w:val="Geenafstand"/>
-        <w:rPr>
-          <w:rFonts w:ascii="Arial" w:hAnsi="Arial" w:cs="Arial"/>
-          <w:b/>
-          <w:sz w:val="24"/>
-        </w:rPr>
-      </w:pPr>
-      <w:r>
-        <w:rPr>
-          <w:rFonts w:ascii="Arial" w:hAnsi="Arial" w:cs="Arial"/>
-          <w:b/>
-          <w:sz w:val="24"/>
-        </w:rPr>
-        <w:t xml:space="preserve">Jeroen </w:t>
-      </w:r>
-      <w:proofErr w:type="spellStart"/>
-      <w:r>
-        <w:rPr>
-          <w:rFonts w:ascii="Arial" w:hAnsi="Arial" w:cs="Arial"/>
-          <w:b/>
-          <w:sz w:val="24"/>
-        </w:rPr>
-        <w:t>Stamkot</w:t>
+        <w:t>Stam</w:t>
+      </w:r>
+      <w:bookmarkStart w:id="0" w:name="_GoBack"/>
+      <w:bookmarkEnd w:id="0"/>
+      <w:r>
+        <w:rPr>
+          <w:rFonts w:ascii="Arial" w:hAnsi="Arial" w:cs="Arial"/>
+          <w:b/>
+          <w:sz w:val="24"/>
+        </w:rPr>
+        <w:t>kot</w:t>
       </w:r>
       <w:proofErr w:type="spellEnd"/>
       <w:r>

</xml_diff>